<commit_message>
added files for different antibody staining times and different draq7 staining times
added in data files, added in a new R file, added in a new box plot
</commit_message>
<xml_diff>
--- a/SS robustness cell number cocktail stability/Robustness/report summary.docx
+++ b/SS robustness cell number cocktail stability/Robustness/report summary.docx
@@ -3,6 +3,9 @@
 <w:document xmlns:wpc="http://schemas.microsoft.com/office/word/2010/wordprocessingCanvas" xmlns:cx="http://schemas.microsoft.com/office/drawing/2014/chartex" xmlns:cx1="http://schemas.microsoft.com/office/drawing/2015/9/8/chartex" xmlns:cx2="http://schemas.microsoft.com/office/drawing/2015/10/21/chartex" xmlns:cx3="http://schemas.microsoft.com/office/drawing/2016/5/9/chartex" xmlns:cx4="http://schemas.microsoft.com/office/drawing/2016/5/10/chartex" xmlns:cx5="http://schemas.microsoft.com/office/drawing/2016/5/11/chartex" xmlns:cx6="http://schemas.microsoft.com/office/drawing/2016/5/12/chartex" xmlns:cx7="http://schemas.microsoft.com/office/drawing/2016/5/13/chartex" xmlns:cx8="http://schemas.microsoft.com/office/drawing/2016/5/14/chartex" xmlns:mc="http://schemas.openxmlformats.org/markup-compatibility/2006" xmlns:aink="http://schemas.microsoft.com/office/drawing/2016/ink" xmlns:am3d="http://schemas.microsoft.com/office/drawing/2017/model3d" xmlns:o="urn:schemas-microsoft-com:office:office" xmlns:r="http://schemas.openxmlformats.org/officeDocument/2006/relationships" xmlns:m="http://schemas.openxmlformats.org/officeDocument/2006/math" xmlns:v="urn:schemas-microsoft-com:vml" xmlns:wp14="http://schemas.microsoft.com/office/word/2010/wordprocessingDrawing" xmlns:wp="http://schemas.openxmlformats.org/drawingml/2006/wordprocessingDrawing" xmlns:w10="urn:schemas-microsoft-com:office:word" xmlns:w="http://schemas.openxmlformats.org/wordprocessingml/2006/main" xmlns:w14="http://schemas.microsoft.com/office/word/2010/wordml" xmlns:w15="http://schemas.microsoft.com/office/word/2012/wordml" xmlns:w16cex="http://schemas.microsoft.com/office/word/2018/wordml/cex" xmlns:w16cid="http://schemas.microsoft.com/office/word/2016/wordml/cid" xmlns:w16="http://schemas.microsoft.com/office/word/2018/wordml" xmlns:w16sdtdh="http://schemas.microsoft.com/office/word/2020/wordml/sdtdatahash" xmlns:w16se="http://schemas.microsoft.com/office/word/2015/wordml/symex" xmlns:wpg="http://schemas.microsoft.com/office/word/2010/wordprocessingGroup" xmlns:wpi="http://schemas.microsoft.com/office/word/2010/wordprocessingInk" xmlns:wne="http://schemas.microsoft.com/office/word/2006/wordml" xmlns:wps="http://schemas.microsoft.com/office/word/2010/wordprocessingShape" mc:Ignorable="w14 w15 w16se w16cid w16 w16cex w16sdtdh wp14">
   <w:body>
     <w:p>
+      <w:pPr>
+        <w:pStyle w:val="Heading1"/>
+      </w:pPr>
       <w:r>
         <w:t xml:space="preserve">Report summary for </w:t>
       </w:r>
@@ -10,17 +13,16 @@
         <w:t>Total (CD8+/-) Vb3+ % Viable for samples with different cell number and different holding time of antibody cocktail prior to staining</w:t>
       </w:r>
     </w:p>
-    <w:p/>
     <w:p>
       <w:r>
         <w:rPr>
           <w:noProof/>
         </w:rPr>
         <w:drawing>
-          <wp:inline distT="0" distB="0" distL="0" distR="0" wp14:anchorId="1F4AA703" wp14:editId="32885F9C">
+          <wp:inline distT="0" distB="0" distL="0" distR="0" wp14:anchorId="6698A69B" wp14:editId="0DA8D692">
             <wp:extent cx="5715000" cy="2860675"/>
             <wp:effectExtent l="0" t="0" r="0" b="0"/>
-            <wp:docPr id="1" name="Picture 1"/>
+            <wp:docPr id="5" name="Picture 5"/>
             <wp:cNvGraphicFramePr>
               <a:graphicFrameLocks xmlns:a="http://schemas.openxmlformats.org/drawingml/2006/main" noChangeAspect="1"/>
             </wp:cNvGraphicFramePr>
@@ -28,7 +30,7 @@
               <a:graphicData uri="http://schemas.openxmlformats.org/drawingml/2006/picture">
                 <pic:pic xmlns:pic="http://schemas.openxmlformats.org/drawingml/2006/picture">
                   <pic:nvPicPr>
-                    <pic:cNvPr id="0" name="Picture 1"/>
+                    <pic:cNvPr id="0" name="Picture 2"/>
                     <pic:cNvPicPr>
                       <a:picLocks noChangeAspect="1" noChangeArrowheads="1"/>
                     </pic:cNvPicPr>
@@ -66,23 +68,20 @@
         </w:drawing>
       </w:r>
     </w:p>
-    <w:p/>
-    <w:p>
-      <w:proofErr w:type="spellStart"/>
-      <w:r>
-        <w:t>Anova</w:t>
-      </w:r>
-      <w:proofErr w:type="spellEnd"/>
-      <w:r>
-        <w:t xml:space="preserve"> results</w:t>
-      </w:r>
-    </w:p>
-    <w:p>
-      <w:r>
+    <w:p>
+      <w:r>
+        <w:t>Anova results</w:t>
+      </w:r>
+    </w:p>
+    <w:p>
+      <w:r>
+        <w:rPr>
+          <w:noProof/>
+        </w:rPr>
         <w:drawing>
-          <wp:inline distT="0" distB="0" distL="0" distR="0" wp14:anchorId="586E440B" wp14:editId="06708128">
-            <wp:extent cx="3435927" cy="818400"/>
-            <wp:effectExtent l="0" t="0" r="0" b="1270"/>
+          <wp:inline distT="0" distB="0" distL="0" distR="0" wp14:anchorId="586E440B" wp14:editId="0DFA3F00">
+            <wp:extent cx="3124200" cy="744150"/>
+            <wp:effectExtent l="0" t="0" r="0" b="0"/>
             <wp:docPr id="2" name="Picture 2" descr="Text&#10;&#10;Description automatically generated"/>
             <wp:cNvGraphicFramePr>
               <a:graphicFrameLocks xmlns:a="http://schemas.openxmlformats.org/drawingml/2006/main" noChangeAspect="1"/>
@@ -103,7 +102,7 @@
                   <pic:spPr>
                     <a:xfrm>
                       <a:off x="0" y="0"/>
-                      <a:ext cx="3455495" cy="823061"/>
+                      <a:ext cx="3162098" cy="753177"/>
                     </a:xfrm>
                     <a:prstGeom prst="rect">
                       <a:avLst/>
@@ -130,10 +129,10 @@
     <w:p>
       <w:r>
         <w:drawing>
-          <wp:inline distT="0" distB="0" distL="0" distR="0" wp14:anchorId="3915771C" wp14:editId="312010D8">
-            <wp:extent cx="2992582" cy="2118971"/>
+          <wp:inline distT="0" distB="0" distL="0" distR="0" wp14:anchorId="17BD7EC1" wp14:editId="3997DDE2">
+            <wp:extent cx="3486571" cy="2251364"/>
             <wp:effectExtent l="0" t="0" r="0" b="0"/>
-            <wp:docPr id="3" name="Picture 3" descr="Text&#10;&#10;Description automatically generated with low confidence"/>
+            <wp:docPr id="14" name="Picture 14" descr="Text&#10;&#10;Description automatically generated"/>
             <wp:cNvGraphicFramePr>
               <a:graphicFrameLocks xmlns:a="http://schemas.openxmlformats.org/drawingml/2006/main" noChangeAspect="1"/>
             </wp:cNvGraphicFramePr>
@@ -141,7 +140,7 @@
               <a:graphicData uri="http://schemas.openxmlformats.org/drawingml/2006/picture">
                 <pic:pic xmlns:pic="http://schemas.openxmlformats.org/drawingml/2006/picture">
                   <pic:nvPicPr>
-                    <pic:cNvPr id="3" name="Picture 3" descr="Text&#10;&#10;Description automatically generated with low confidence"/>
+                    <pic:cNvPr id="14" name="Picture 14" descr="Text&#10;&#10;Description automatically generated"/>
                     <pic:cNvPicPr/>
                   </pic:nvPicPr>
                   <pic:blipFill>
@@ -153,7 +152,7 @@
                   <pic:spPr>
                     <a:xfrm>
                       <a:off x="0" y="0"/>
-                      <a:ext cx="3000239" cy="2124393"/>
+                      <a:ext cx="3503494" cy="2262291"/>
                     </a:xfrm>
                     <a:prstGeom prst="rect">
                       <a:avLst/>
@@ -168,9 +167,236 @@
     </w:p>
     <w:p>
       <w:r>
-        <w:t>P-values for Ref-30mins, Ref-60mins, Ref-500k cells and Ref-1.5mil cells is greater than 0.05, so there is no significant difference in their means</w:t>
-      </w:r>
-    </w:p>
+        <w:t>P-values for Ref-500k cells</w:t>
+      </w:r>
+      <w:r>
+        <w:t>,</w:t>
+      </w:r>
+      <w:r>
+        <w:t xml:space="preserve"> Ref-1.5mil</w:t>
+      </w:r>
+      <w:r>
+        <w:t xml:space="preserve"> cells, </w:t>
+      </w:r>
+      <w:r>
+        <w:t>Ref-30mins</w:t>
+      </w:r>
+      <w:r>
+        <w:t xml:space="preserve"> at 4 deg</w:t>
+      </w:r>
+      <w:r>
+        <w:t>,</w:t>
+      </w:r>
+      <w:r>
+        <w:t xml:space="preserve"> and</w:t>
+      </w:r>
+      <w:r>
+        <w:t xml:space="preserve"> Ref-60mins</w:t>
+      </w:r>
+      <w:r>
+        <w:t xml:space="preserve"> at 4 deg are each</w:t>
+      </w:r>
+      <w:r>
+        <w:t xml:space="preserve"> greater than 0.05, so there is no significant difference in their means</w:t>
+      </w:r>
+      <w:r>
+        <w:t>.</w:t>
+      </w:r>
+    </w:p>
+    <w:p>
+      <w:pPr>
+        <w:pStyle w:val="Heading1"/>
+      </w:pPr>
+      <w:r>
+        <w:lastRenderedPageBreak/>
+        <w:t xml:space="preserve">Report summary for </w:t>
+      </w:r>
+      <w:r>
+        <w:t>Total (CD8+/-) Vb3+ % Viable for sample</w:t>
+      </w:r>
+      <w:r>
+        <w:t>s with different antibody and DraQ7 staining time</w:t>
+      </w:r>
+    </w:p>
+    <w:p>
+      <w:pPr>
+        <w:rPr>
+          <w:noProof/>
+        </w:rPr>
+      </w:pPr>
+    </w:p>
+    <w:p>
+      <w:r>
+        <w:rPr>
+          <w:noProof/>
+        </w:rPr>
+        <w:drawing>
+          <wp:inline distT="0" distB="0" distL="0" distR="0" wp14:anchorId="452E133C" wp14:editId="5DCCFCDE">
+            <wp:extent cx="5715000" cy="2860675"/>
+            <wp:effectExtent l="0" t="0" r="0" b="0"/>
+            <wp:docPr id="7" name="Picture 7"/>
+            <wp:cNvGraphicFramePr>
+              <a:graphicFrameLocks xmlns:a="http://schemas.openxmlformats.org/drawingml/2006/main" noChangeAspect="1"/>
+            </wp:cNvGraphicFramePr>
+            <a:graphic xmlns:a="http://schemas.openxmlformats.org/drawingml/2006/main">
+              <a:graphicData uri="http://schemas.openxmlformats.org/drawingml/2006/picture">
+                <pic:pic xmlns:pic="http://schemas.openxmlformats.org/drawingml/2006/picture">
+                  <pic:nvPicPr>
+                    <pic:cNvPr id="0" name="Picture 4"/>
+                    <pic:cNvPicPr>
+                      <a:picLocks noChangeAspect="1" noChangeArrowheads="1"/>
+                    </pic:cNvPicPr>
+                  </pic:nvPicPr>
+                  <pic:blipFill>
+                    <a:blip r:embed="rId10">
+                      <a:extLst>
+                        <a:ext uri="{28A0092B-C50C-407E-A947-70E740481C1C}">
+                          <a14:useLocalDpi xmlns:a14="http://schemas.microsoft.com/office/drawing/2010/main" val="0"/>
+                        </a:ext>
+                      </a:extLst>
+                    </a:blip>
+                    <a:srcRect/>
+                    <a:stretch>
+                      <a:fillRect/>
+                    </a:stretch>
+                  </pic:blipFill>
+                  <pic:spPr bwMode="auto">
+                    <a:xfrm>
+                      <a:off x="0" y="0"/>
+                      <a:ext cx="5715000" cy="2860675"/>
+                    </a:xfrm>
+                    <a:prstGeom prst="rect">
+                      <a:avLst/>
+                    </a:prstGeom>
+                    <a:noFill/>
+                    <a:ln>
+                      <a:noFill/>
+                    </a:ln>
+                  </pic:spPr>
+                </pic:pic>
+              </a:graphicData>
+            </a:graphic>
+          </wp:inline>
+        </w:drawing>
+      </w:r>
+      <w:r>
+        <w:t>Anova results</w:t>
+      </w:r>
+    </w:p>
+    <w:p>
+      <w:r>
+        <w:drawing>
+          <wp:inline distT="0" distB="0" distL="0" distR="0" wp14:anchorId="353C9703" wp14:editId="2A607F12">
+            <wp:extent cx="3061855" cy="739898"/>
+            <wp:effectExtent l="0" t="0" r="5715" b="3175"/>
+            <wp:docPr id="1" name="Picture 1" descr="Graphical user interface, text&#10;&#10;Description automatically generated"/>
+            <wp:cNvGraphicFramePr>
+              <a:graphicFrameLocks xmlns:a="http://schemas.openxmlformats.org/drawingml/2006/main" noChangeAspect="1"/>
+            </wp:cNvGraphicFramePr>
+            <a:graphic xmlns:a="http://schemas.openxmlformats.org/drawingml/2006/main">
+              <a:graphicData uri="http://schemas.openxmlformats.org/drawingml/2006/picture">
+                <pic:pic xmlns:pic="http://schemas.openxmlformats.org/drawingml/2006/picture">
+                  <pic:nvPicPr>
+                    <pic:cNvPr id="1" name="Picture 1" descr="Graphical user interface, text&#10;&#10;Description automatically generated"/>
+                    <pic:cNvPicPr/>
+                  </pic:nvPicPr>
+                  <pic:blipFill>
+                    <a:blip r:embed="rId11"/>
+                    <a:stretch>
+                      <a:fillRect/>
+                    </a:stretch>
+                  </pic:blipFill>
+                  <pic:spPr>
+                    <a:xfrm>
+                      <a:off x="0" y="0"/>
+                      <a:ext cx="3090444" cy="746807"/>
+                    </a:xfrm>
+                    <a:prstGeom prst="rect">
+                      <a:avLst/>
+                    </a:prstGeom>
+                  </pic:spPr>
+                </pic:pic>
+              </a:graphicData>
+            </a:graphic>
+          </wp:inline>
+        </w:drawing>
+      </w:r>
+    </w:p>
+    <w:p>
+      <w:r>
+        <w:t>Performing an ANOVA shows that one of the groups exhibits a significant difference in their mean.</w:t>
+      </w:r>
+    </w:p>
+    <w:p/>
+    <w:p>
+      <w:r>
+        <w:t>Post-hoc analysis using least Square Means with Tukey’s adjustment</w:t>
+      </w:r>
+    </w:p>
+    <w:p>
+      <w:r>
+        <w:drawing>
+          <wp:inline distT="0" distB="0" distL="0" distR="0" wp14:anchorId="0AB1CA8F" wp14:editId="2F317266">
+            <wp:extent cx="3719945" cy="2415043"/>
+            <wp:effectExtent l="0" t="0" r="0" b="4445"/>
+            <wp:docPr id="13" name="Picture 13" descr="Graphical user interface, table&#10;&#10;Description automatically generated"/>
+            <wp:cNvGraphicFramePr>
+              <a:graphicFrameLocks xmlns:a="http://schemas.openxmlformats.org/drawingml/2006/main" noChangeAspect="1"/>
+            </wp:cNvGraphicFramePr>
+            <a:graphic xmlns:a="http://schemas.openxmlformats.org/drawingml/2006/main">
+              <a:graphicData uri="http://schemas.openxmlformats.org/drawingml/2006/picture">
+                <pic:pic xmlns:pic="http://schemas.openxmlformats.org/drawingml/2006/picture">
+                  <pic:nvPicPr>
+                    <pic:cNvPr id="13" name="Picture 13" descr="Graphical user interface, table&#10;&#10;Description automatically generated"/>
+                    <pic:cNvPicPr/>
+                  </pic:nvPicPr>
+                  <pic:blipFill>
+                    <a:blip r:embed="rId12"/>
+                    <a:stretch>
+                      <a:fillRect/>
+                    </a:stretch>
+                  </pic:blipFill>
+                  <pic:spPr>
+                    <a:xfrm>
+                      <a:off x="0" y="0"/>
+                      <a:ext cx="3728228" cy="2420420"/>
+                    </a:xfrm>
+                    <a:prstGeom prst="rect">
+                      <a:avLst/>
+                    </a:prstGeom>
+                  </pic:spPr>
+                </pic:pic>
+              </a:graphicData>
+            </a:graphic>
+          </wp:inline>
+        </w:drawing>
+      </w:r>
+    </w:p>
+    <w:p>
+      <w:r>
+        <w:t>P-values for Ref-</w:t>
+      </w:r>
+      <w:r>
+        <w:t>Stain 25</w:t>
+      </w:r>
+      <w:r>
+        <w:t>min, Ref-</w:t>
+      </w:r>
+      <w:r>
+        <w:t>DraQ7 15min</w:t>
+      </w:r>
+      <w:r>
+        <w:t>, Ref-</w:t>
+      </w:r>
+      <w:r>
+        <w:t xml:space="preserve">DraQ7 30min are each greater than 0.05, thus there is no significant difference in their means. However, for Ref-Stain 10min, the P-value is less </w:t>
+      </w:r>
+      <w:r>
+        <w:lastRenderedPageBreak/>
+        <w:t>than 0.05 (P-value = 0.0012 &lt; 0.05), thus there is a significant difference in the means between the Reference group and the group that is stain with the antibody cocktail for 10 minutes.</w:t>
+      </w:r>
+    </w:p>
+    <w:p/>
     <w:sectPr>
       <w:pgSz w:w="11906" w:h="16838"/>
       <w:pgMar w:top="1440" w:right="1440" w:bottom="1440" w:left="1440" w:header="708" w:footer="708" w:gutter="0"/>
@@ -752,6 +978,27 @@
     <w:name w:val="Normal"/>
     <w:qFormat/>
   </w:style>
+  <w:style w:type="paragraph" w:styleId="Heading1">
+    <w:name w:val="heading 1"/>
+    <w:basedOn w:val="Normal"/>
+    <w:next w:val="Normal"/>
+    <w:link w:val="Heading1Char"/>
+    <w:uiPriority w:val="9"/>
+    <w:qFormat/>
+    <w:rsid w:val="00B1722E"/>
+    <w:pPr>
+      <w:keepNext/>
+      <w:keepLines/>
+      <w:spacing w:before="240" w:after="0"/>
+      <w:outlineLvl w:val="0"/>
+    </w:pPr>
+    <w:rPr>
+      <w:rFonts w:asciiTheme="majorHAnsi" w:eastAsiaTheme="majorEastAsia" w:hAnsiTheme="majorHAnsi" w:cstheme="majorBidi"/>
+      <w:color w:val="2F5496" w:themeColor="accent1" w:themeShade="BF"/>
+      <w:sz w:val="32"/>
+      <w:szCs w:val="32"/>
+    </w:rPr>
+  </w:style>
   <w:style w:type="character" w:default="1" w:styleId="DefaultParagraphFont">
     <w:name w:val="Default Paragraph Font"/>
     <w:uiPriority w:val="1"/>
@@ -832,6 +1079,19 @@
     <w:link w:val="Footer"/>
     <w:uiPriority w:val="99"/>
     <w:rsid w:val="001063E0"/>
+  </w:style>
+  <w:style w:type="character" w:customStyle="1" w:styleId="Heading1Char">
+    <w:name w:val="Heading 1 Char"/>
+    <w:basedOn w:val="DefaultParagraphFont"/>
+    <w:link w:val="Heading1"/>
+    <w:uiPriority w:val="9"/>
+    <w:rsid w:val="00B1722E"/>
+    <w:rPr>
+      <w:rFonts w:asciiTheme="majorHAnsi" w:eastAsiaTheme="majorEastAsia" w:hAnsiTheme="majorHAnsi" w:cstheme="majorBidi"/>
+      <w:color w:val="2F5496" w:themeColor="accent1" w:themeShade="BF"/>
+      <w:sz w:val="32"/>
+      <w:szCs w:val="32"/>
+    </w:rPr>
   </w:style>
 </w:styles>
 </file>

</xml_diff>

<commit_message>
udpated all files to show cd8pos cd3pos instead of cd8posNeg cd3pos percent viable
changed all files to cd8pos vb3 pos percent viable
</commit_message>
<xml_diff>
--- a/SS robustness cell number cocktail stability/Robustness/report summary.docx
+++ b/SS robustness cell number cocktail stability/Robustness/report summary.docx
@@ -10,7 +10,7 @@
         <w:t xml:space="preserve">Report summary for </w:t>
       </w:r>
       <w:r>
-        <w:t>Total (CD8+/-) Vb3+ % Viable for samples with different cell number and different holding time of antibody cocktail prior to staining</w:t>
+        <w:t>Total CD8+ Vb3+ % Viable for samples with different cell number and different holding time of antibody cocktail prior to staining</w:t>
       </w:r>
     </w:p>
     <w:p>
@@ -19,10 +19,10 @@
           <w:noProof/>
         </w:rPr>
         <w:drawing>
-          <wp:inline distT="0" distB="0" distL="0" distR="0" wp14:anchorId="6698A69B" wp14:editId="0DA8D692">
+          <wp:inline distT="0" distB="0" distL="0" distR="0" wp14:anchorId="7CC80F08" wp14:editId="21F5A80F">
             <wp:extent cx="5715000" cy="2860675"/>
             <wp:effectExtent l="0" t="0" r="0" b="0"/>
-            <wp:docPr id="5" name="Picture 5"/>
+            <wp:docPr id="8" name="Picture 8" descr="Chart, box and whisker chart&#10;&#10;Description automatically generated"/>
             <wp:cNvGraphicFramePr>
               <a:graphicFrameLocks xmlns:a="http://schemas.openxmlformats.org/drawingml/2006/main" noChangeAspect="1"/>
             </wp:cNvGraphicFramePr>
@@ -30,7 +30,7 @@
               <a:graphicData uri="http://schemas.openxmlformats.org/drawingml/2006/picture">
                 <pic:pic xmlns:pic="http://schemas.openxmlformats.org/drawingml/2006/picture">
                   <pic:nvPicPr>
-                    <pic:cNvPr id="0" name="Picture 2"/>
+                    <pic:cNvPr id="8" name="Picture 8" descr="Chart, box and whisker chart&#10;&#10;Description automatically generated"/>
                     <pic:cNvPicPr>
                       <a:picLocks noChangeAspect="1" noChangeArrowheads="1"/>
                     </pic:cNvPicPr>
@@ -69,20 +69,22 @@
       </w:r>
     </w:p>
     <w:p>
-      <w:r>
-        <w:t>Anova results</w:t>
-      </w:r>
-    </w:p>
-    <w:p>
-      <w:r>
-        <w:rPr>
-          <w:noProof/>
-        </w:rPr>
+      <w:proofErr w:type="spellStart"/>
+      <w:r>
+        <w:t>Anova</w:t>
+      </w:r>
+      <w:proofErr w:type="spellEnd"/>
+      <w:r>
+        <w:t xml:space="preserve"> results</w:t>
+      </w:r>
+    </w:p>
+    <w:p>
+      <w:r>
         <w:drawing>
-          <wp:inline distT="0" distB="0" distL="0" distR="0" wp14:anchorId="586E440B" wp14:editId="0DFA3F00">
-            <wp:extent cx="3124200" cy="744150"/>
-            <wp:effectExtent l="0" t="0" r="0" b="0"/>
-            <wp:docPr id="2" name="Picture 2" descr="Text&#10;&#10;Description automatically generated"/>
+          <wp:inline distT="0" distB="0" distL="0" distR="0" wp14:anchorId="00451956" wp14:editId="4CCA22EA">
+            <wp:extent cx="4196862" cy="1038909"/>
+            <wp:effectExtent l="0" t="0" r="0" b="8890"/>
+            <wp:docPr id="3" name="Picture 3" descr="Graphical user interface, text&#10;&#10;Description automatically generated"/>
             <wp:cNvGraphicFramePr>
               <a:graphicFrameLocks xmlns:a="http://schemas.openxmlformats.org/drawingml/2006/main" noChangeAspect="1"/>
             </wp:cNvGraphicFramePr>
@@ -90,7 +92,7 @@
               <a:graphicData uri="http://schemas.openxmlformats.org/drawingml/2006/picture">
                 <pic:pic xmlns:pic="http://schemas.openxmlformats.org/drawingml/2006/picture">
                   <pic:nvPicPr>
-                    <pic:cNvPr id="2" name="Picture 2" descr="Text&#10;&#10;Description automatically generated"/>
+                    <pic:cNvPr id="3" name="Picture 3" descr="Graphical user interface, text&#10;&#10;Description automatically generated"/>
                     <pic:cNvPicPr/>
                   </pic:nvPicPr>
                   <pic:blipFill>
@@ -102,7 +104,7 @@
                   <pic:spPr>
                     <a:xfrm>
                       <a:off x="0" y="0"/>
-                      <a:ext cx="3162098" cy="753177"/>
+                      <a:ext cx="4206828" cy="1041376"/>
                     </a:xfrm>
                     <a:prstGeom prst="rect">
                       <a:avLst/>
@@ -128,11 +130,12 @@
     </w:p>
     <w:p>
       <w:r>
+        <w:lastRenderedPageBreak/>
         <w:drawing>
-          <wp:inline distT="0" distB="0" distL="0" distR="0" wp14:anchorId="17BD7EC1" wp14:editId="3997DDE2">
-            <wp:extent cx="3486571" cy="2251364"/>
+          <wp:inline distT="0" distB="0" distL="0" distR="0" wp14:anchorId="09F1005A" wp14:editId="4C218414">
+            <wp:extent cx="4236394" cy="2709496"/>
             <wp:effectExtent l="0" t="0" r="0" b="0"/>
-            <wp:docPr id="14" name="Picture 14" descr="Text&#10;&#10;Description automatically generated"/>
+            <wp:docPr id="4" name="Picture 4" descr="Text&#10;&#10;Description automatically generated"/>
             <wp:cNvGraphicFramePr>
               <a:graphicFrameLocks xmlns:a="http://schemas.openxmlformats.org/drawingml/2006/main" noChangeAspect="1"/>
             </wp:cNvGraphicFramePr>
@@ -140,7 +143,7 @@
               <a:graphicData uri="http://schemas.openxmlformats.org/drawingml/2006/picture">
                 <pic:pic xmlns:pic="http://schemas.openxmlformats.org/drawingml/2006/picture">
                   <pic:nvPicPr>
-                    <pic:cNvPr id="14" name="Picture 14" descr="Text&#10;&#10;Description automatically generated"/>
+                    <pic:cNvPr id="4" name="Picture 4" descr="Text&#10;&#10;Description automatically generated"/>
                     <pic:cNvPicPr/>
                   </pic:nvPicPr>
                   <pic:blipFill>
@@ -152,7 +155,7 @@
                   <pic:spPr>
                     <a:xfrm>
                       <a:off x="0" y="0"/>
-                      <a:ext cx="3503494" cy="2262291"/>
+                      <a:ext cx="4248467" cy="2717218"/>
                     </a:xfrm>
                     <a:prstGeom prst="rect">
                       <a:avLst/>
@@ -170,34 +173,50 @@
         <w:t>P-values for Ref-500k cells</w:t>
       </w:r>
       <w:r>
-        <w:t>,</w:t>
+        <w:t xml:space="preserve"> and</w:t>
       </w:r>
       <w:r>
         <w:t xml:space="preserve"> Ref-1.5mil</w:t>
       </w:r>
       <w:r>
-        <w:t xml:space="preserve"> cells, </w:t>
-      </w:r>
-      <w:r>
-        <w:t>Ref-30mins</w:t>
-      </w:r>
-      <w:r>
-        <w:t xml:space="preserve"> at 4 deg</w:t>
-      </w:r>
-      <w:r>
-        <w:t>,</w:t>
-      </w:r>
-      <w:r>
-        <w:t xml:space="preserve"> and</w:t>
-      </w:r>
-      <w:r>
-        <w:t xml:space="preserve"> Ref-60mins</w:t>
-      </w:r>
-      <w:r>
-        <w:t xml:space="preserve"> at 4 deg are each</w:t>
-      </w:r>
-      <w:r>
-        <w:t xml:space="preserve"> greater than 0.05, so there is no significant difference in their means</w:t>
+        <w:t xml:space="preserve"> cells</w:t>
+      </w:r>
+      <w:r>
+        <w:t xml:space="preserve"> are each </w:t>
+      </w:r>
+      <w:r>
+        <w:t>greater than 0.05, so there is no significant difference in their means.</w:t>
+      </w:r>
+      <w:r>
+        <w:t xml:space="preserve"> Ref-30mins at 4 </w:t>
+      </w:r>
+      <w:proofErr w:type="spellStart"/>
+      <w:r>
+        <w:t>deg</w:t>
+      </w:r>
+      <w:proofErr w:type="spellEnd"/>
+      <w:r>
+        <w:t xml:space="preserve"> and Ref-60mins at 4 </w:t>
+      </w:r>
+      <w:proofErr w:type="spellStart"/>
+      <w:r>
+        <w:t>deg</w:t>
+      </w:r>
+      <w:proofErr w:type="spellEnd"/>
+      <w:r>
+        <w:t xml:space="preserve"> </w:t>
+      </w:r>
+      <w:r>
+        <w:t xml:space="preserve">each have a P-value that is </w:t>
+      </w:r>
+      <w:r>
+        <w:t xml:space="preserve">greater than 0.05, so there is </w:t>
+      </w:r>
+      <w:r>
+        <w:t>a</w:t>
+      </w:r>
+      <w:r>
+        <w:t xml:space="preserve"> significant difference in their means</w:t>
       </w:r>
       <w:r>
         <w:t>.</w:t>
@@ -208,11 +227,10 @@
         <w:pStyle w:val="Heading1"/>
       </w:pPr>
       <w:r>
-        <w:lastRenderedPageBreak/>
         <w:t xml:space="preserve">Report summary for </w:t>
       </w:r>
       <w:r>
-        <w:t>Total (CD8+/-) Vb3+ % Viable for sample</w:t>
+        <w:t>Total CD8+ Vb3+ % Viable for sample</w:t>
       </w:r>
       <w:r>
         <w:t>s with different antibody and DraQ7 staining time</w:t>
@@ -224,17 +242,15 @@
           <w:noProof/>
         </w:rPr>
       </w:pPr>
-    </w:p>
-    <w:p>
       <w:r>
         <w:rPr>
           <w:noProof/>
         </w:rPr>
         <w:drawing>
-          <wp:inline distT="0" distB="0" distL="0" distR="0" wp14:anchorId="452E133C" wp14:editId="5DCCFCDE">
+          <wp:inline distT="0" distB="0" distL="0" distR="0" wp14:anchorId="4E8E2DB3" wp14:editId="3F7BFF6C">
             <wp:extent cx="5715000" cy="2860675"/>
             <wp:effectExtent l="0" t="0" r="0" b="0"/>
-            <wp:docPr id="7" name="Picture 7"/>
+            <wp:docPr id="6" name="Picture 6" descr="Chart, box and whisker chart&#10;&#10;Description automatically generated"/>
             <wp:cNvGraphicFramePr>
               <a:graphicFrameLocks xmlns:a="http://schemas.openxmlformats.org/drawingml/2006/main" noChangeAspect="1"/>
             </wp:cNvGraphicFramePr>
@@ -242,7 +258,7 @@
               <a:graphicData uri="http://schemas.openxmlformats.org/drawingml/2006/picture">
                 <pic:pic xmlns:pic="http://schemas.openxmlformats.org/drawingml/2006/picture">
                   <pic:nvPicPr>
-                    <pic:cNvPr id="0" name="Picture 4"/>
+                    <pic:cNvPr id="6" name="Picture 6" descr="Chart, box and whisker chart&#10;&#10;Description automatically generated"/>
                     <pic:cNvPicPr>
                       <a:picLocks noChangeAspect="1" noChangeArrowheads="1"/>
                     </pic:cNvPicPr>
@@ -279,17 +295,24 @@
           </wp:inline>
         </w:drawing>
       </w:r>
-      <w:r>
-        <w:t>Anova results</w:t>
+    </w:p>
+    <w:p>
+      <w:proofErr w:type="spellStart"/>
+      <w:r>
+        <w:t>Anova</w:t>
+      </w:r>
+      <w:proofErr w:type="spellEnd"/>
+      <w:r>
+        <w:t xml:space="preserve"> results</w:t>
       </w:r>
     </w:p>
     <w:p>
       <w:r>
         <w:drawing>
-          <wp:inline distT="0" distB="0" distL="0" distR="0" wp14:anchorId="353C9703" wp14:editId="2A607F12">
-            <wp:extent cx="3061855" cy="739898"/>
-            <wp:effectExtent l="0" t="0" r="5715" b="3175"/>
-            <wp:docPr id="1" name="Picture 1" descr="Graphical user interface, text&#10;&#10;Description automatically generated"/>
+          <wp:inline distT="0" distB="0" distL="0" distR="0" wp14:anchorId="3677C9FC" wp14:editId="1B61A8D2">
+            <wp:extent cx="3212123" cy="772698"/>
+            <wp:effectExtent l="0" t="0" r="0" b="8890"/>
+            <wp:docPr id="1" name="Picture 1" descr="Text&#10;&#10;Description automatically generated"/>
             <wp:cNvGraphicFramePr>
               <a:graphicFrameLocks xmlns:a="http://schemas.openxmlformats.org/drawingml/2006/main" noChangeAspect="1"/>
             </wp:cNvGraphicFramePr>
@@ -297,7 +320,7 @@
               <a:graphicData uri="http://schemas.openxmlformats.org/drawingml/2006/picture">
                 <pic:pic xmlns:pic="http://schemas.openxmlformats.org/drawingml/2006/picture">
                   <pic:nvPicPr>
-                    <pic:cNvPr id="1" name="Picture 1" descr="Graphical user interface, text&#10;&#10;Description automatically generated"/>
+                    <pic:cNvPr id="1" name="Picture 1" descr="Text&#10;&#10;Description automatically generated"/>
                     <pic:cNvPicPr/>
                   </pic:nvPicPr>
                   <pic:blipFill>
@@ -309,7 +332,7 @@
                   <pic:spPr>
                     <a:xfrm>
                       <a:off x="0" y="0"/>
-                      <a:ext cx="3090444" cy="746807"/>
+                      <a:ext cx="3222065" cy="775090"/>
                     </a:xfrm>
                     <a:prstGeom prst="rect">
                       <a:avLst/>
@@ -330,16 +353,17 @@
     <w:p/>
     <w:p>
       <w:r>
+        <w:lastRenderedPageBreak/>
         <w:t>Post-hoc analysis using least Square Means with Tukey’s adjustment</w:t>
       </w:r>
     </w:p>
     <w:p>
       <w:r>
         <w:drawing>
-          <wp:inline distT="0" distB="0" distL="0" distR="0" wp14:anchorId="0AB1CA8F" wp14:editId="2F317266">
-            <wp:extent cx="3719945" cy="2415043"/>
-            <wp:effectExtent l="0" t="0" r="0" b="4445"/>
-            <wp:docPr id="13" name="Picture 13" descr="Graphical user interface, table&#10;&#10;Description automatically generated"/>
+          <wp:inline distT="0" distB="0" distL="0" distR="0" wp14:anchorId="05C6B763" wp14:editId="53C363FE">
+            <wp:extent cx="4189534" cy="2716536"/>
+            <wp:effectExtent l="0" t="0" r="1905" b="7620"/>
+            <wp:docPr id="10" name="Picture 10" descr="Table&#10;&#10;Description automatically generated"/>
             <wp:cNvGraphicFramePr>
               <a:graphicFrameLocks xmlns:a="http://schemas.openxmlformats.org/drawingml/2006/main" noChangeAspect="1"/>
             </wp:cNvGraphicFramePr>
@@ -347,7 +371,7 @@
               <a:graphicData uri="http://schemas.openxmlformats.org/drawingml/2006/picture">
                 <pic:pic xmlns:pic="http://schemas.openxmlformats.org/drawingml/2006/picture">
                   <pic:nvPicPr>
-                    <pic:cNvPr id="13" name="Picture 13" descr="Graphical user interface, table&#10;&#10;Description automatically generated"/>
+                    <pic:cNvPr id="10" name="Picture 10" descr="Table&#10;&#10;Description automatically generated"/>
                     <pic:cNvPicPr/>
                   </pic:nvPicPr>
                   <pic:blipFill>
@@ -359,7 +383,7 @@
                   <pic:spPr>
                     <a:xfrm>
                       <a:off x="0" y="0"/>
-                      <a:ext cx="3728228" cy="2420420"/>
+                      <a:ext cx="4196372" cy="2720970"/>
                     </a:xfrm>
                     <a:prstGeom prst="rect">
                       <a:avLst/>
@@ -374,26 +398,7 @@
     </w:p>
     <w:p>
       <w:r>
-        <w:t>P-values for Ref-</w:t>
-      </w:r>
-      <w:r>
-        <w:t>Stain 25</w:t>
-      </w:r>
-      <w:r>
-        <w:t>min, Ref-</w:t>
-      </w:r>
-      <w:r>
-        <w:t>DraQ7 15min</w:t>
-      </w:r>
-      <w:r>
-        <w:t>, Ref-</w:t>
-      </w:r>
-      <w:r>
-        <w:t xml:space="preserve">DraQ7 30min are each greater than 0.05, thus there is no significant difference in their means. However, for Ref-Stain 10min, the P-value is less </w:t>
-      </w:r>
-      <w:r>
-        <w:lastRenderedPageBreak/>
-        <w:t>than 0.05 (P-value = 0.0012 &lt; 0.05), thus there is a significant difference in the means between the Reference group and the group that is stain with the antibody cocktail for 10 minutes.</w:t>
+        <w:t>P-values for Ref-Stain 25min, Ref-DraQ7 15min, Ref-DraQ7 30min are each greater than 0.05, thus there is no significant difference in their means. However, for Ref-Stain 10min, the P-value is less than 0.05 (P-value = 0.0012 &lt; 0.05), thus there is a significant difference in the means between the Reference group and the group that is stain with the antibody cocktail for 10 minutes.</w:t>
       </w:r>
     </w:p>
     <w:p/>

</xml_diff>

<commit_message>
added anova for viable percent singlets and edited title of anova 2
performed anova for viable percent singlets so that you can see whether draq7 staining time affect the value also and changed the title of anova2 to edit the typo
</commit_message>
<xml_diff>
--- a/SS robustness cell number cocktail stability/Robustness/report summary.docx
+++ b/SS robustness cell number cocktail stability/Robustness/report summary.docx
@@ -36,7 +36,7 @@
                     </pic:cNvPicPr>
                   </pic:nvPicPr>
                   <pic:blipFill>
-                    <a:blip r:embed="rId7">
+                    <a:blip r:embed="rId8">
                       <a:extLst>
                         <a:ext uri="{28A0092B-C50C-407E-A947-70E740481C1C}">
                           <a14:useLocalDpi xmlns:a14="http://schemas.microsoft.com/office/drawing/2010/main" val="0"/>
@@ -80,6 +80,9 @@
     </w:p>
     <w:p>
       <w:r>
+        <w:rPr>
+          <w:noProof/>
+        </w:rPr>
         <w:drawing>
           <wp:inline distT="0" distB="0" distL="0" distR="0" wp14:anchorId="00451956" wp14:editId="4CCA22EA">
             <wp:extent cx="4196862" cy="1038909"/>
@@ -96,7 +99,7 @@
                     <pic:cNvPicPr/>
                   </pic:nvPicPr>
                   <pic:blipFill>
-                    <a:blip r:embed="rId8"/>
+                    <a:blip r:embed="rId9"/>
                     <a:stretch>
                       <a:fillRect/>
                     </a:stretch>
@@ -130,6 +133,9 @@
     </w:p>
     <w:p>
       <w:r>
+        <w:rPr>
+          <w:noProof/>
+        </w:rPr>
         <w:lastRenderedPageBreak/>
         <w:drawing>
           <wp:inline distT="0" distB="0" distL="0" distR="0" wp14:anchorId="09F1005A" wp14:editId="4C218414">
@@ -147,7 +153,7 @@
                     <pic:cNvPicPr/>
                   </pic:nvPicPr>
                   <pic:blipFill>
-                    <a:blip r:embed="rId9"/>
+                    <a:blip r:embed="rId10"/>
                     <a:stretch>
                       <a:fillRect/>
                     </a:stretch>
@@ -182,10 +188,7 @@
         <w:t xml:space="preserve"> cells</w:t>
       </w:r>
       <w:r>
-        <w:t xml:space="preserve"> are each </w:t>
-      </w:r>
-      <w:r>
-        <w:t>greater than 0.05, so there is no significant difference in their means.</w:t>
+        <w:t xml:space="preserve"> are each greater than 0.05, so there is no significant difference in their means.</w:t>
       </w:r>
       <w:r>
         <w:t xml:space="preserve"> Ref-30mins at 4 </w:t>
@@ -247,10 +250,10 @@
           <w:noProof/>
         </w:rPr>
         <w:drawing>
-          <wp:inline distT="0" distB="0" distL="0" distR="0" wp14:anchorId="4E8E2DB3" wp14:editId="3F7BFF6C">
+          <wp:inline distT="0" distB="0" distL="0" distR="0" wp14:anchorId="3E3BB73C" wp14:editId="3C4941F5">
             <wp:extent cx="5715000" cy="2860675"/>
             <wp:effectExtent l="0" t="0" r="0" b="0"/>
-            <wp:docPr id="6" name="Picture 6" descr="Chart, box and whisker chart&#10;&#10;Description automatically generated"/>
+            <wp:docPr id="5" name="Picture 5"/>
             <wp:cNvGraphicFramePr>
               <a:graphicFrameLocks xmlns:a="http://schemas.openxmlformats.org/drawingml/2006/main" noChangeAspect="1"/>
             </wp:cNvGraphicFramePr>
@@ -258,13 +261,13 @@
               <a:graphicData uri="http://schemas.openxmlformats.org/drawingml/2006/picture">
                 <pic:pic xmlns:pic="http://schemas.openxmlformats.org/drawingml/2006/picture">
                   <pic:nvPicPr>
-                    <pic:cNvPr id="6" name="Picture 6" descr="Chart, box and whisker chart&#10;&#10;Description automatically generated"/>
+                    <pic:cNvPr id="0" name="Picture 2"/>
                     <pic:cNvPicPr>
                       <a:picLocks noChangeAspect="1" noChangeArrowheads="1"/>
                     </pic:cNvPicPr>
                   </pic:nvPicPr>
                   <pic:blipFill>
-                    <a:blip r:embed="rId10">
+                    <a:blip r:embed="rId11">
                       <a:extLst>
                         <a:ext uri="{28A0092B-C50C-407E-A947-70E740481C1C}">
                           <a14:useLocalDpi xmlns:a14="http://schemas.microsoft.com/office/drawing/2010/main" val="0"/>
@@ -308,6 +311,9 @@
     </w:p>
     <w:p>
       <w:r>
+        <w:rPr>
+          <w:noProof/>
+        </w:rPr>
         <w:drawing>
           <wp:inline distT="0" distB="0" distL="0" distR="0" wp14:anchorId="3677C9FC" wp14:editId="1B61A8D2">
             <wp:extent cx="3212123" cy="772698"/>
@@ -324,7 +330,7 @@
                     <pic:cNvPicPr/>
                   </pic:nvPicPr>
                   <pic:blipFill>
-                    <a:blip r:embed="rId11"/>
+                    <a:blip r:embed="rId12"/>
                     <a:stretch>
                       <a:fillRect/>
                     </a:stretch>
@@ -359,6 +365,9 @@
     </w:p>
     <w:p>
       <w:r>
+        <w:rPr>
+          <w:noProof/>
+        </w:rPr>
         <w:drawing>
           <wp:inline distT="0" distB="0" distL="0" distR="0" wp14:anchorId="05C6B763" wp14:editId="53C363FE">
             <wp:extent cx="4189534" cy="2716536"/>
@@ -375,7 +384,7 @@
                     <pic:cNvPicPr/>
                   </pic:nvPicPr>
                   <pic:blipFill>
-                    <a:blip r:embed="rId12"/>
+                    <a:blip r:embed="rId13"/>
                     <a:stretch>
                       <a:fillRect/>
                     </a:stretch>
@@ -401,6 +410,155 @@
         <w:t>P-values for Ref-Stain 25min, Ref-DraQ7 15min, Ref-DraQ7 30min are each greater than 0.05, thus there is no significant difference in their means. However, for Ref-Stain 10min, the P-value is less than 0.05 (P-value = 0.0012 &lt; 0.05), thus there is a significant difference in the means between the Reference group and the group that is stain with the antibody cocktail for 10 minutes.</w:t>
       </w:r>
     </w:p>
+    <w:p/>
+    <w:p/>
+    <w:p/>
+    <w:p>
+      <w:r>
+        <w:rPr>
+          <w:noProof/>
+        </w:rPr>
+        <w:drawing>
+          <wp:inline distT="0" distB="0" distL="0" distR="0" wp14:anchorId="30FB1260" wp14:editId="6ED22EB3">
+            <wp:extent cx="5715000" cy="2860675"/>
+            <wp:effectExtent l="0" t="0" r="0" b="0"/>
+            <wp:docPr id="11" name="Picture 11" descr="Chart, box and whisker chart&#10;&#10;Description automatically generated"/>
+            <wp:cNvGraphicFramePr>
+              <a:graphicFrameLocks xmlns:a="http://schemas.openxmlformats.org/drawingml/2006/main" noChangeAspect="1"/>
+            </wp:cNvGraphicFramePr>
+            <a:graphic xmlns:a="http://schemas.openxmlformats.org/drawingml/2006/main">
+              <a:graphicData uri="http://schemas.openxmlformats.org/drawingml/2006/picture">
+                <pic:pic xmlns:pic="http://schemas.openxmlformats.org/drawingml/2006/picture">
+                  <pic:nvPicPr>
+                    <pic:cNvPr id="11" name="Picture 11" descr="Chart, box and whisker chart&#10;&#10;Description automatically generated"/>
+                    <pic:cNvPicPr>
+                      <a:picLocks noChangeAspect="1" noChangeArrowheads="1"/>
+                    </pic:cNvPicPr>
+                  </pic:nvPicPr>
+                  <pic:blipFill>
+                    <a:blip r:embed="rId14">
+                      <a:extLst>
+                        <a:ext uri="{28A0092B-C50C-407E-A947-70E740481C1C}">
+                          <a14:useLocalDpi xmlns:a14="http://schemas.microsoft.com/office/drawing/2010/main" val="0"/>
+                        </a:ext>
+                      </a:extLst>
+                    </a:blip>
+                    <a:srcRect/>
+                    <a:stretch>
+                      <a:fillRect/>
+                    </a:stretch>
+                  </pic:blipFill>
+                  <pic:spPr bwMode="auto">
+                    <a:xfrm>
+                      <a:off x="0" y="0"/>
+                      <a:ext cx="5715000" cy="2860675"/>
+                    </a:xfrm>
+                    <a:prstGeom prst="rect">
+                      <a:avLst/>
+                    </a:prstGeom>
+                    <a:noFill/>
+                    <a:ln>
+                      <a:noFill/>
+                    </a:ln>
+                  </pic:spPr>
+                </pic:pic>
+              </a:graphicData>
+            </a:graphic>
+          </wp:inline>
+        </w:drawing>
+      </w:r>
+    </w:p>
+    <w:p/>
+    <w:p/>
+    <w:p/>
+    <w:p/>
+    <w:p/>
+    <w:p/>
+    <w:p/>
+    <w:p>
+      <w:r>
+        <w:drawing>
+          <wp:inline distT="0" distB="0" distL="0" distR="0" wp14:anchorId="45CFD163" wp14:editId="50A0AF16">
+            <wp:extent cx="2724530" cy="962159"/>
+            <wp:effectExtent l="0" t="0" r="0" b="9525"/>
+            <wp:docPr id="7" name="Picture 7" descr="A screenshot of a computer&#10;&#10;Description automatically generated with low confidence"/>
+            <wp:cNvGraphicFramePr>
+              <a:graphicFrameLocks xmlns:a="http://schemas.openxmlformats.org/drawingml/2006/main" noChangeAspect="1"/>
+            </wp:cNvGraphicFramePr>
+            <a:graphic xmlns:a="http://schemas.openxmlformats.org/drawingml/2006/main">
+              <a:graphicData uri="http://schemas.openxmlformats.org/drawingml/2006/picture">
+                <pic:pic xmlns:pic="http://schemas.openxmlformats.org/drawingml/2006/picture">
+                  <pic:nvPicPr>
+                    <pic:cNvPr id="7" name="Picture 7" descr="A screenshot of a computer&#10;&#10;Description automatically generated with low confidence"/>
+                    <pic:cNvPicPr/>
+                  </pic:nvPicPr>
+                  <pic:blipFill>
+                    <a:blip r:embed="rId15"/>
+                    <a:stretch>
+                      <a:fillRect/>
+                    </a:stretch>
+                  </pic:blipFill>
+                  <pic:spPr>
+                    <a:xfrm>
+                      <a:off x="0" y="0"/>
+                      <a:ext cx="2724530" cy="962159"/>
+                    </a:xfrm>
+                    <a:prstGeom prst="rect">
+                      <a:avLst/>
+                    </a:prstGeom>
+                  </pic:spPr>
+                </pic:pic>
+              </a:graphicData>
+            </a:graphic>
+          </wp:inline>
+        </w:drawing>
+      </w:r>
+    </w:p>
+    <w:p/>
+    <w:p/>
+    <w:p>
+      <w:r>
+        <w:drawing>
+          <wp:inline distT="0" distB="0" distL="0" distR="0" wp14:anchorId="6A14D3FD" wp14:editId="3C1577CA">
+            <wp:extent cx="5420481" cy="2200582"/>
+            <wp:effectExtent l="0" t="0" r="8890" b="9525"/>
+            <wp:docPr id="9" name="Picture 9" descr="Text&#10;&#10;Description automatically generated with medium confidence"/>
+            <wp:cNvGraphicFramePr>
+              <a:graphicFrameLocks xmlns:a="http://schemas.openxmlformats.org/drawingml/2006/main" noChangeAspect="1"/>
+            </wp:cNvGraphicFramePr>
+            <a:graphic xmlns:a="http://schemas.openxmlformats.org/drawingml/2006/main">
+              <a:graphicData uri="http://schemas.openxmlformats.org/drawingml/2006/picture">
+                <pic:pic xmlns:pic="http://schemas.openxmlformats.org/drawingml/2006/picture">
+                  <pic:nvPicPr>
+                    <pic:cNvPr id="9" name="Picture 9" descr="Text&#10;&#10;Description automatically generated with medium confidence"/>
+                    <pic:cNvPicPr/>
+                  </pic:nvPicPr>
+                  <pic:blipFill>
+                    <a:blip r:embed="rId16"/>
+                    <a:stretch>
+                      <a:fillRect/>
+                    </a:stretch>
+                  </pic:blipFill>
+                  <pic:spPr>
+                    <a:xfrm>
+                      <a:off x="0" y="0"/>
+                      <a:ext cx="5420481" cy="2200582"/>
+                    </a:xfrm>
+                    <a:prstGeom prst="rect">
+                      <a:avLst/>
+                    </a:prstGeom>
+                  </pic:spPr>
+                </pic:pic>
+              </a:graphicData>
+            </a:graphic>
+          </wp:inline>
+        </w:drawing>
+      </w:r>
+    </w:p>
+    <w:p/>
+    <w:p/>
+    <w:p/>
+    <w:p/>
     <w:p/>
     <w:sectPr>
       <w:pgSz w:w="11906" w:h="16838"/>
@@ -1394,4 +1552,16 @@
     </a:ext>
   </a:extLst>
 </a:theme>
+</file>
+
+<file path=customXml/item1.xml><?xml version="1.0" encoding="utf-8"?>
+<b:Sources xmlns:b="http://schemas.openxmlformats.org/officeDocument/2006/bibliography" xmlns="http://schemas.openxmlformats.org/officeDocument/2006/bibliography" SelectedStyle="\APASixthEditionOfficeOnline.xsl" StyleName="APA" Version="6"/>
+</file>
+
+<file path=customXml/itemProps1.xml><?xml version="1.0" encoding="utf-8"?>
+<ds:datastoreItem xmlns:ds="http://schemas.openxmlformats.org/officeDocument/2006/customXml" ds:itemID="{8271047D-9A8C-484F-88AF-885C5ED964B4}">
+  <ds:schemaRefs>
+    <ds:schemaRef ds:uri="http://schemas.openxmlformats.org/officeDocument/2006/bibliography"/>
+  </ds:schemaRefs>
+</ds:datastoreItem>
 </file>
</xml_diff>

<commit_message>
made some testing on the code
tested to see if there is a difference when using aov() compared to anova() and lsmeans compared to TukeyHSD(). there is no difference. However, Dunnett's test should be used when comparing means of treatment groups to a control group
</commit_message>
<xml_diff>
--- a/SS robustness cell number cocktail stability/Robustness/report summary.docx
+++ b/SS robustness cell number cocktail stability/Robustness/report summary.docx
@@ -407,6 +407,55 @@
     </w:p>
     <w:p>
       <w:r>
+        <w:t>Post-hoc analysis using Dunnett’s test</w:t>
+      </w:r>
+      <w:r>
+        <w:t xml:space="preserve"> for comparing several treatment groups with a control</w:t>
+      </w:r>
+    </w:p>
+    <w:p>
+      <w:r>
+        <w:drawing>
+          <wp:inline distT="0" distB="0" distL="0" distR="0" wp14:anchorId="47ADECA5" wp14:editId="765C4D14">
+            <wp:extent cx="5163271" cy="1790950"/>
+            <wp:effectExtent l="0" t="0" r="0" b="0"/>
+            <wp:docPr id="2" name="Picture 2" descr="Text&#10;&#10;Description automatically generated"/>
+            <wp:cNvGraphicFramePr>
+              <a:graphicFrameLocks xmlns:a="http://schemas.openxmlformats.org/drawingml/2006/main" noChangeAspect="1"/>
+            </wp:cNvGraphicFramePr>
+            <a:graphic xmlns:a="http://schemas.openxmlformats.org/drawingml/2006/main">
+              <a:graphicData uri="http://schemas.openxmlformats.org/drawingml/2006/picture">
+                <pic:pic xmlns:pic="http://schemas.openxmlformats.org/drawingml/2006/picture">
+                  <pic:nvPicPr>
+                    <pic:cNvPr id="2" name="Picture 2" descr="Text&#10;&#10;Description automatically generated"/>
+                    <pic:cNvPicPr/>
+                  </pic:nvPicPr>
+                  <pic:blipFill>
+                    <a:blip r:embed="rId14"/>
+                    <a:stretch>
+                      <a:fillRect/>
+                    </a:stretch>
+                  </pic:blipFill>
+                  <pic:spPr>
+                    <a:xfrm>
+                      <a:off x="0" y="0"/>
+                      <a:ext cx="5163271" cy="1790950"/>
+                    </a:xfrm>
+                    <a:prstGeom prst="rect">
+                      <a:avLst/>
+                    </a:prstGeom>
+                  </pic:spPr>
+                </pic:pic>
+              </a:graphicData>
+            </a:graphic>
+          </wp:inline>
+        </w:drawing>
+      </w:r>
+    </w:p>
+    <w:p/>
+    <w:p/>
+    <w:p>
+      <w:r>
         <w:t>P-values for Ref-Stain 25min, Ref-DraQ7 15min, Ref-DraQ7 30min are each greater than 0.05, thus there is no significant difference in their means. However, for Ref-Stain 10min, the P-value is less than 0.05 (P-value = 0.0012 &lt; 0.05), thus there is a significant difference in the means between the Reference group and the group that is stain with the antibody cocktail for 10 minutes.</w:t>
       </w:r>
     </w:p>
@@ -418,6 +467,7 @@
         <w:rPr>
           <w:noProof/>
         </w:rPr>
+        <w:lastRenderedPageBreak/>
         <w:drawing>
           <wp:inline distT="0" distB="0" distL="0" distR="0" wp14:anchorId="30FB1260" wp14:editId="6ED22EB3">
             <wp:extent cx="5715000" cy="2860675"/>
@@ -436,7 +486,7 @@
                     </pic:cNvPicPr>
                   </pic:nvPicPr>
                   <pic:blipFill>
-                    <a:blip r:embed="rId14">
+                    <a:blip r:embed="rId15">
                       <a:extLst>
                         <a:ext uri="{28A0092B-C50C-407E-A947-70E740481C1C}">
                           <a14:useLocalDpi xmlns:a14="http://schemas.microsoft.com/office/drawing/2010/main" val="0"/>
@@ -477,6 +527,9 @@
     <w:p/>
     <w:p>
       <w:r>
+        <w:rPr>
+          <w:noProof/>
+        </w:rPr>
         <w:drawing>
           <wp:inline distT="0" distB="0" distL="0" distR="0" wp14:anchorId="45CFD163" wp14:editId="50A0AF16">
             <wp:extent cx="2724530" cy="962159"/>
@@ -493,7 +546,7 @@
                     <pic:cNvPicPr/>
                   </pic:nvPicPr>
                   <pic:blipFill>
-                    <a:blip r:embed="rId15"/>
+                    <a:blip r:embed="rId16"/>
                     <a:stretch>
                       <a:fillRect/>
                     </a:stretch>
@@ -518,6 +571,9 @@
     <w:p/>
     <w:p>
       <w:r>
+        <w:rPr>
+          <w:noProof/>
+        </w:rPr>
         <w:drawing>
           <wp:inline distT="0" distB="0" distL="0" distR="0" wp14:anchorId="6A14D3FD" wp14:editId="3C1577CA">
             <wp:extent cx="5420481" cy="2200582"/>
@@ -534,7 +590,7 @@
                     <pic:cNvPicPr/>
                   </pic:nvPicPr>
                   <pic:blipFill>
-                    <a:blip r:embed="rId16"/>
+                    <a:blip r:embed="rId17"/>
                     <a:stretch>
                       <a:fillRect/>
                     </a:stretch>

</xml_diff>